<commit_message>
Booking and removing Use Case
</commit_message>
<xml_diff>
--- a/ProjectReportGroup6.docx
+++ b/ProjectReportGroup6.docx
@@ -2516,20 +2516,6 @@
     </w:p>
     <w:p>
       <w:pPr>
-        <w:jc w:val="both"/>
-        <w:rPr>
-          <w:lang w:val="en-US"/>
-        </w:rPr>
-      </w:pPr>
-      <w:r>
-        <w:rPr>
-          <w:lang w:val="en-US"/>
-        </w:rPr>
-        <w:t>Functional requirements could be described with Use Cases, Use Case descriptions and Actor descriptions. Use Case descriptions can be detailed with different types of UML diagrams.</w:t>
-      </w:r>
-    </w:p>
-    <w:p>
-      <w:pPr>
         <w:pStyle w:val="ListParagraph"/>
         <w:numPr>
           <w:ilvl w:val="0"/>
@@ -2540,6 +2526,8 @@
           <w:lang w:val="en-US"/>
         </w:rPr>
       </w:pPr>
+      <w:bookmarkStart w:id="5" w:name="_GoBack"/>
+      <w:bookmarkEnd w:id="5"/>
       <w:r>
         <w:rPr>
           <w:lang w:val="en-US"/>
@@ -2563,7 +2551,7 @@
         <w:rPr>
           <w:lang w:val="en-US"/>
         </w:rPr>
-        <w:t>The administrator should be able to modify details about a flight.</w:t>
+        <w:t>The administrator should be able to remove a flight.</w:t>
       </w:r>
     </w:p>
     <w:p>
@@ -2582,7 +2570,21 @@
         <w:rPr>
           <w:lang w:val="en-US"/>
         </w:rPr>
-        <w:t>The administrator should be able to remove a flight.</w:t>
+        <w:t xml:space="preserve">The administrator should be able to search for flight by </w:t>
+      </w:r>
+      <w:proofErr w:type="spellStart"/>
+      <w:r>
+        <w:rPr>
+          <w:lang w:val="en-US"/>
+        </w:rPr>
+        <w:t>flightID</w:t>
+      </w:r>
+      <w:proofErr w:type="spellEnd"/>
+      <w:r>
+        <w:rPr>
+          <w:lang w:val="en-US"/>
+        </w:rPr>
+        <w:t>.</w:t>
       </w:r>
     </w:p>
     <w:p>
@@ -2601,43 +2603,7 @@
         <w:rPr>
           <w:lang w:val="en-US"/>
         </w:rPr>
-        <w:t>The system should be able to store a</w:t>
-      </w:r>
-      <w:r>
-        <w:rPr>
-          <w:lang w:val="en-US"/>
-        </w:rPr>
-        <w:t xml:space="preserve"> </w:t>
-      </w:r>
-      <w:r>
-        <w:rPr>
-          <w:lang w:val="en-US"/>
-        </w:rPr>
-        <w:t>flight</w:t>
-      </w:r>
-      <w:r>
-        <w:rPr>
-          <w:lang w:val="en-US"/>
-        </w:rPr>
-        <w:t>’s</w:t>
-      </w:r>
-      <w:r>
-        <w:rPr>
-          <w:lang w:val="en-US"/>
-        </w:rPr>
-        <w:t xml:space="preserve"> origin, destination, date and time of departure and arrival, price, number of tickets left</w:t>
-      </w:r>
-      <w:r>
-        <w:rPr>
-          <w:lang w:val="en-US"/>
-        </w:rPr>
-        <w:t xml:space="preserve">, </w:t>
-      </w:r>
-      <w:r>
-        <w:rPr>
-          <w:lang w:val="en-US"/>
-        </w:rPr>
-        <w:t>number of tickets.</w:t>
+        <w:t>The administrator should be able to see actions performed on the system.</w:t>
       </w:r>
     </w:p>
     <w:p>
@@ -2656,7 +2622,7 @@
         <w:rPr>
           <w:lang w:val="en-US"/>
         </w:rPr>
-        <w:t>The system should be able to store tickets</w:t>
+        <w:t>The administrator should be able to see all the flights.</w:t>
       </w:r>
     </w:p>
     <w:p>
@@ -2675,21 +2641,63 @@
         <w:rPr>
           <w:lang w:val="en-US"/>
         </w:rPr>
-        <w:t xml:space="preserve">The system should be able to store a ticket’s seat, </w:t>
+        <w:t>The system should be able to store a</w:t>
+      </w:r>
+      <w:r>
+        <w:rPr>
+          <w:lang w:val="en-US"/>
+        </w:rPr>
+        <w:t xml:space="preserve"> </w:t>
+      </w:r>
+      <w:r>
+        <w:rPr>
+          <w:lang w:val="en-US"/>
+        </w:rPr>
+        <w:t>flight</w:t>
+      </w:r>
+      <w:r>
+        <w:rPr>
+          <w:lang w:val="en-US"/>
+        </w:rPr>
+        <w:t>’s</w:t>
+      </w:r>
+      <w:r>
+        <w:rPr>
+          <w:lang w:val="en-US"/>
+        </w:rPr>
+        <w:t xml:space="preserve"> </w:t>
       </w:r>
       <w:proofErr w:type="spellStart"/>
       <w:r>
         <w:rPr>
           <w:lang w:val="en-US"/>
         </w:rPr>
-        <w:t>ticketID</w:t>
+        <w:t>flightID</w:t>
       </w:r>
       <w:proofErr w:type="spellEnd"/>
       <w:r>
         <w:rPr>
           <w:lang w:val="en-US"/>
         </w:rPr>
-        <w:t>.</w:t>
+        <w:t xml:space="preserve">, </w:t>
+      </w:r>
+      <w:r>
+        <w:rPr>
+          <w:lang w:val="en-US"/>
+        </w:rPr>
+        <w:t>origin, destination, date and time of departure and arrival, price</w:t>
+      </w:r>
+      <w:r>
+        <w:rPr>
+          <w:lang w:val="en-US"/>
+        </w:rPr>
+        <w:t xml:space="preserve">, </w:t>
+      </w:r>
+      <w:r>
+        <w:rPr>
+          <w:lang w:val="en-US"/>
+        </w:rPr>
+        <w:t>number of tickets.</w:t>
       </w:r>
     </w:p>
     <w:p>
@@ -2708,19 +2716,33 @@
         <w:rPr>
           <w:lang w:val="en-US"/>
         </w:rPr>
-        <w:t xml:space="preserve">The system should be able to </w:t>
-      </w:r>
-      <w:r>
-        <w:rPr>
-          <w:lang w:val="en-US"/>
-        </w:rPr>
-        <w:t>store</w:t>
-      </w:r>
-      <w:r>
-        <w:rPr>
-          <w:lang w:val="en-US"/>
-        </w:rPr>
-        <w:t xml:space="preserve"> a customer</w:t>
+        <w:t>The system should be able to store tickets</w:t>
+      </w:r>
+      <w:r>
+        <w:rPr>
+          <w:lang w:val="en-US"/>
+        </w:rPr>
+        <w:t xml:space="preserve"> including its</w:t>
+      </w:r>
+      <w:r>
+        <w:rPr>
+          <w:lang w:val="en-US"/>
+        </w:rPr>
+        <w:t xml:space="preserve"> </w:t>
+      </w:r>
+      <w:proofErr w:type="spellStart"/>
+      <w:r>
+        <w:rPr>
+          <w:lang w:val="en-US"/>
+        </w:rPr>
+        <w:t>ticketID</w:t>
+      </w:r>
+      <w:proofErr w:type="spellEnd"/>
+      <w:r>
+        <w:rPr>
+          <w:lang w:val="en-US"/>
+        </w:rPr>
+        <w:t>, seat, price</w:t>
       </w:r>
       <w:r>
         <w:rPr>
@@ -2745,7 +2767,45 @@
         <w:rPr>
           <w:lang w:val="en-US"/>
         </w:rPr>
-        <w:t xml:space="preserve">The system should be able to store a customer’s first name, last name, email, </w:t>
+        <w:t xml:space="preserve">The system should be able to </w:t>
+      </w:r>
+      <w:r>
+        <w:rPr>
+          <w:lang w:val="en-US"/>
+        </w:rPr>
+        <w:t>store</w:t>
+      </w:r>
+      <w:r>
+        <w:rPr>
+          <w:lang w:val="en-US"/>
+        </w:rPr>
+        <w:t xml:space="preserve"> a customer</w:t>
+      </w:r>
+      <w:r>
+        <w:rPr>
+          <w:lang w:val="en-US"/>
+        </w:rPr>
+        <w:t xml:space="preserve"> including his/hers/its</w:t>
+      </w:r>
+      <w:r>
+        <w:rPr>
+          <w:lang w:val="en-US"/>
+        </w:rPr>
+        <w:t xml:space="preserve"> </w:t>
+      </w:r>
+      <w:proofErr w:type="spellStart"/>
+      <w:r>
+        <w:rPr>
+          <w:lang w:val="en-US"/>
+        </w:rPr>
+        <w:t>customerID</w:t>
+      </w:r>
+      <w:proofErr w:type="spellEnd"/>
+      <w:r>
+        <w:rPr>
+          <w:lang w:val="en-US"/>
+        </w:rPr>
+        <w:t xml:space="preserve">, first name, last name, email, </w:t>
       </w:r>
       <w:proofErr w:type="spellStart"/>
       <w:r>
@@ -2792,7 +2852,25 @@
         <w:rPr>
           <w:lang w:val="en-US"/>
         </w:rPr>
-        <w:t>The system should be able to store credentials for the customer.</w:t>
+        <w:t xml:space="preserve">The system should be able to </w:t>
+      </w:r>
+      <w:r>
+        <w:rPr>
+          <w:lang w:val="en-US"/>
+        </w:rPr>
+        <w:t>store credentials for the customer</w:t>
+      </w:r>
+      <w:r>
+        <w:rPr>
+          <w:lang w:val="en-US"/>
+        </w:rPr>
+        <w:t xml:space="preserve"> </w:t>
+      </w:r>
+      <w:r>
+        <w:rPr>
+          <w:lang w:val="en-US"/>
+        </w:rPr>
+        <w:t>that include username and password.</w:t>
       </w:r>
     </w:p>
     <w:p>
@@ -2849,17 +2927,44 @@
         <w:rPr>
           <w:lang w:val="en-US"/>
         </w:rPr>
-        <w:lastRenderedPageBreak/>
-        <w:t xml:space="preserve">The user should be able to search for a flight by </w:t>
-      </w:r>
-      <w:r>
-        <w:rPr>
-          <w:lang w:val="en-US"/>
-        </w:rPr>
-        <w:t xml:space="preserve">price , </w:t>
-      </w:r>
-      <w:bookmarkStart w:id="5" w:name="_GoBack"/>
-      <w:bookmarkEnd w:id="5"/>
+        <w:t xml:space="preserve">The user should be able to search </w:t>
+      </w:r>
+      <w:r>
+        <w:rPr>
+          <w:lang w:val="en-US"/>
+        </w:rPr>
+        <w:t>flights</w:t>
+      </w:r>
+      <w:r>
+        <w:rPr>
+          <w:lang w:val="en-US"/>
+        </w:rPr>
+        <w:t xml:space="preserve"> by origin, destination</w:t>
+      </w:r>
+      <w:r>
+        <w:rPr>
+          <w:lang w:val="en-US"/>
+        </w:rPr>
+        <w:t xml:space="preserve"> and</w:t>
+      </w:r>
+      <w:r>
+        <w:rPr>
+          <w:lang w:val="en-US"/>
+        </w:rPr>
+        <w:t xml:space="preserve"> </w:t>
+      </w:r>
+      <w:r>
+        <w:rPr>
+          <w:lang w:val="en-US"/>
+        </w:rPr>
+        <w:t>by a certain time frame</w:t>
+      </w:r>
+      <w:r>
+        <w:rPr>
+          <w:lang w:val="en-US"/>
+        </w:rPr>
+        <w:t>.</w:t>
+      </w:r>
     </w:p>
     <w:p>
       <w:pPr>
@@ -2877,7 +2982,14 @@
         <w:rPr>
           <w:lang w:val="en-US"/>
         </w:rPr>
-        <w:t>The user should be able to create an account.</w:t>
+        <w:lastRenderedPageBreak/>
+        <w:t xml:space="preserve">The user should be able to </w:t>
+      </w:r>
+      <w:r>
+        <w:rPr>
+          <w:lang w:val="en-US"/>
+        </w:rPr>
+        <w:t>get a list of cheapest flights and today’s flights.</w:t>
       </w:r>
     </w:p>
     <w:p>
@@ -2896,7 +3008,7 @@
         <w:rPr>
           <w:lang w:val="en-US"/>
         </w:rPr>
-        <w:t>The user should be able to use the credentials linked to his account to log in and use the system.</w:t>
+        <w:t>The user should be able to create an account.</w:t>
       </w:r>
     </w:p>
     <w:p>
@@ -2915,6 +3027,25 @@
         <w:rPr>
           <w:lang w:val="en-US"/>
         </w:rPr>
+        <w:t>The user should be able to use the credentials linked to his account to log in and use the system.</w:t>
+      </w:r>
+    </w:p>
+    <w:p>
+      <w:pPr>
+        <w:pStyle w:val="ListParagraph"/>
+        <w:numPr>
+          <w:ilvl w:val="0"/>
+          <w:numId w:val="44"/>
+        </w:numPr>
+        <w:jc w:val="both"/>
+        <w:rPr>
+          <w:lang w:val="en-US"/>
+        </w:rPr>
+      </w:pPr>
+      <w:r>
+        <w:rPr>
+          <w:lang w:val="en-US"/>
+        </w:rPr>
         <w:t>The user should be able to view his current and past bookings.</w:t>
       </w:r>
     </w:p>
@@ -2933,50 +3064,6 @@
         <w:t>Non-Functional Requirements</w:t>
       </w:r>
       <w:bookmarkEnd w:id="6"/>
-    </w:p>
-    <w:p>
-      <w:pPr>
-        <w:jc w:val="both"/>
-        <w:rPr>
-          <w:szCs w:val="22"/>
-          <w:lang w:val="en-US"/>
-        </w:rPr>
-      </w:pPr>
-      <w:r>
-        <w:rPr>
-          <w:lang w:val="en-US"/>
-        </w:rPr>
-        <w:t>There are no standards for describing non-functional requirements. You can find a useful checklist here (Banger 2014</w:t>
-      </w:r>
-      <w:proofErr w:type="gramStart"/>
-      <w:r>
-        <w:rPr>
-          <w:lang w:val="en-US"/>
-        </w:rPr>
-        <w:t>).</w:t>
-      </w:r>
-      <w:r>
-        <w:rPr>
-          <w:lang w:val="en-US"/>
-        </w:rPr>
-        <w:t>For</w:t>
-      </w:r>
-      <w:proofErr w:type="gramEnd"/>
-      <w:r>
-        <w:rPr>
-          <w:lang w:val="en-US"/>
-        </w:rPr>
-        <w:t xml:space="preserve"> content see Appendix 3 “Project Report – VIA Engineering Guidelines”.</w:t>
-      </w:r>
-    </w:p>
-    <w:p>
-      <w:pPr>
-        <w:jc w:val="both"/>
-        <w:rPr>
-          <w:szCs w:val="22"/>
-          <w:lang w:val="en-US"/>
-        </w:rPr>
-      </w:pPr>
     </w:p>
     <w:p>
       <w:pPr>
@@ -3050,6 +3137,20 @@
       </w:r>
       <w:r>
         <w:t>.</w:t>
+      </w:r>
+    </w:p>
+    <w:p>
+      <w:pPr>
+        <w:pStyle w:val="ListParagraph"/>
+        <w:numPr>
+          <w:ilvl w:val="0"/>
+          <w:numId w:val="45"/>
+        </w:numPr>
+        <w:spacing w:after="160" w:line="256" w:lineRule="auto"/>
+        <w:ind w:right="-900"/>
+      </w:pPr>
+      <w:r>
+        <w:t>The system should not contain hard coded values.</w:t>
       </w:r>
     </w:p>
     <w:p>
@@ -11274,15 +11375,6 @@
 </file>
 
 <file path=customXml/item1.xml><?xml version="1.0" encoding="utf-8"?>
-<p:properties xmlns:p="http://schemas.microsoft.com/office/2006/metadata/properties" xmlns:xsi="http://www.w3.org/2001/XMLSchema-instance" xmlns:pc="http://schemas.microsoft.com/office/infopath/2007/PartnerControls">
-  <documentManagement>
-    <PublishingExpirationDate xmlns="http://schemas.microsoft.com/sharepoint/v3" xsi:nil="true"/>
-    <PublishingStartDate xmlns="http://schemas.microsoft.com/sharepoint/v3" xsi:nil="true"/>
-  </documentManagement>
-</p:properties>
-</file>
-
-<file path=customXml/item2.xml><?xml version="1.0" encoding="utf-8"?>
 <ct:contentTypeSchema xmlns:ct="http://schemas.microsoft.com/office/2006/metadata/contentType" xmlns:ma="http://schemas.microsoft.com/office/2006/metadata/properties/metaAttributes" ct:_="" ma:_="" ma:contentTypeName="Document" ma:contentTypeID="0x01010009E7C416E4093549895C6C2566A479FB" ma:contentTypeVersion="1" ma:contentTypeDescription="Create a new document." ma:contentTypeScope="" ma:versionID="7d0bd202bc8dc6f8eb93d5ac0eceb699">
   <xsd:schema xmlns:xsd="http://www.w3.org/2001/XMLSchema" xmlns:xs="http://www.w3.org/2001/XMLSchema" xmlns:p="http://schemas.microsoft.com/office/2006/metadata/properties" xmlns:ns1="http://schemas.microsoft.com/sharepoint/v3" targetNamespace="http://schemas.microsoft.com/office/2006/metadata/properties" ma:root="true" ma:fieldsID="ef2aa9ed40e72a78c3822fc753b43e87" ns1:_="">
     <xsd:import namespace="http://schemas.microsoft.com/sharepoint/v3"/>
@@ -11414,6 +11506,15 @@
 </ct:contentTypeSchema>
 </file>
 
+<file path=customXml/item2.xml><?xml version="1.0" encoding="utf-8"?>
+<p:properties xmlns:p="http://schemas.microsoft.com/office/2006/metadata/properties" xmlns:xsi="http://www.w3.org/2001/XMLSchema-instance" xmlns:pc="http://schemas.microsoft.com/office/infopath/2007/PartnerControls">
+  <documentManagement>
+    <PublishingExpirationDate xmlns="http://schemas.microsoft.com/sharepoint/v3" xsi:nil="true"/>
+    <PublishingStartDate xmlns="http://schemas.microsoft.com/sharepoint/v3" xsi:nil="true"/>
+  </documentManagement>
+</p:properties>
+</file>
+
 <file path=customXml/item3.xml><?xml version="1.0" encoding="utf-8"?>
 <?mso-contentType ?>
 <FormTemplates xmlns="http://schemas.microsoft.com/sharepoint/v3/contenttype/forms">
@@ -11461,16 +11562,6 @@
 </file>
 
 <file path=customXml/itemProps1.xml><?xml version="1.0" encoding="utf-8"?>
-<ds:datastoreItem xmlns:ds="http://schemas.openxmlformats.org/officeDocument/2006/customXml" ds:itemID="{B3EBB357-DA60-469A-B5F2-E35DF6FD1B0D}">
-  <ds:schemaRefs>
-    <ds:schemaRef ds:uri="http://schemas.microsoft.com/office/2006/metadata/properties"/>
-    <ds:schemaRef ds:uri="http://schemas.microsoft.com/office/infopath/2007/PartnerControls"/>
-    <ds:schemaRef ds:uri="http://schemas.microsoft.com/sharepoint/v3"/>
-  </ds:schemaRefs>
-</ds:datastoreItem>
-</file>
-
-<file path=customXml/itemProps2.xml><?xml version="1.0" encoding="utf-8"?>
 <ds:datastoreItem xmlns:ds="http://schemas.openxmlformats.org/officeDocument/2006/customXml" ds:itemID="{57CD7F8E-6C84-4BEE-9CF8-DE3DCD57EFEB}">
   <ds:schemaRefs>
     <ds:schemaRef ds:uri="http://schemas.microsoft.com/office/2006/metadata/contentType"/>
@@ -11488,6 +11579,16 @@
 </ds:datastoreItem>
 </file>
 
+<file path=customXml/itemProps2.xml><?xml version="1.0" encoding="utf-8"?>
+<ds:datastoreItem xmlns:ds="http://schemas.openxmlformats.org/officeDocument/2006/customXml" ds:itemID="{B3EBB357-DA60-469A-B5F2-E35DF6FD1B0D}">
+  <ds:schemaRefs>
+    <ds:schemaRef ds:uri="http://schemas.microsoft.com/office/2006/metadata/properties"/>
+    <ds:schemaRef ds:uri="http://schemas.microsoft.com/office/infopath/2007/PartnerControls"/>
+    <ds:schemaRef ds:uri="http://schemas.microsoft.com/sharepoint/v3"/>
+  </ds:schemaRefs>
+</ds:datastoreItem>
+</file>
+
 <file path=customXml/itemProps3.xml><?xml version="1.0" encoding="utf-8"?>
 <ds:datastoreItem xmlns:ds="http://schemas.openxmlformats.org/officeDocument/2006/customXml" ds:itemID="{36B18D59-688D-4806-A4EA-B7808C4D834E}">
   <ds:schemaRefs>
@@ -11497,7 +11598,7 @@
 </file>
 
 <file path=customXml/itemProps4.xml><?xml version="1.0" encoding="utf-8"?>
-<ds:datastoreItem xmlns:ds="http://schemas.openxmlformats.org/officeDocument/2006/customXml" ds:itemID="{409373EA-2A7E-4E70-8F04-33A27D49AACE}">
+<ds:datastoreItem xmlns:ds="http://schemas.openxmlformats.org/officeDocument/2006/customXml" ds:itemID="{3AF7633E-2369-4B8C-AECB-9FCFDD382459}">
   <ds:schemaRefs>
     <ds:schemaRef ds:uri="http://schemas.openxmlformats.org/officeDocument/2006/bibliography"/>
   </ds:schemaRefs>

</xml_diff>